<commit_message>
Implementação da view venda e criação da view gerenciamento
</commit_message>
<xml_diff>
--- a/JavaScript - Referência.docx
+++ b/JavaScript - Referência.docx
@@ -319,21 +319,21 @@
             <w:rStyle w:val="Hyperlink"/>
             <w:rFonts w:eastAsiaTheme="minorEastAsia"/>
           </w:rPr>
-          <w:t>Array - Criação e Gere</w:t>
+          <w:t>Array - Cr</w:t>
         </w:r>
         <w:r>
           <w:rPr>
             <w:rStyle w:val="Hyperlink"/>
             <w:rFonts w:eastAsiaTheme="minorEastAsia"/>
           </w:rPr>
-          <w:t>n</w:t>
+          <w:t>i</w:t>
         </w:r>
         <w:r>
           <w:rPr>
             <w:rStyle w:val="Hyperlink"/>
             <w:rFonts w:eastAsiaTheme="minorEastAsia"/>
           </w:rPr>
-          <w:t>ciamento</w:t>
+          <w:t>ação e Gerenciamento</w:t>
         </w:r>
       </w:hyperlink>
       <w:r>
@@ -350,6 +350,43 @@
           <w:rFonts w:eastAsiaTheme="minorEastAsia"/>
         </w:rPr>
       </w:pPr>
+      <w:hyperlink w:anchor="JSON_Criacao_e_Gerenciamento" w:history="1">
+        <w:r>
+          <w:rPr>
+            <w:rStyle w:val="Hyperlink"/>
+            <w:rFonts w:eastAsiaTheme="minorEastAsia"/>
+          </w:rPr>
+          <w:t xml:space="preserve">JSON - Criação e </w:t>
+        </w:r>
+        <w:r>
+          <w:rPr>
+            <w:rStyle w:val="Hyperlink"/>
+            <w:rFonts w:eastAsiaTheme="minorEastAsia"/>
+          </w:rPr>
+          <w:t>G</w:t>
+        </w:r>
+        <w:r>
+          <w:rPr>
+            <w:rStyle w:val="Hyperlink"/>
+            <w:rFonts w:eastAsiaTheme="minorEastAsia"/>
+          </w:rPr>
+          <w:t>erenciamento</w:t>
+        </w:r>
+      </w:hyperlink>
+      <w:r>
+        <w:rPr>
+          <w:rFonts w:eastAsiaTheme="minorEastAsia"/>
+        </w:rPr>
+        <w:t xml:space="preserve"> </w:t>
+      </w:r>
+    </w:p>
+    <w:p>
+      <w:pPr>
+        <w:pStyle w:val="Ttulo1"/>
+        <w:rPr>
+          <w:rFonts w:eastAsiaTheme="minorEastAsia"/>
+        </w:rPr>
+      </w:pPr>
     </w:p>
     <w:p>
       <w:pPr>
@@ -361,30 +398,6 @@
     </w:p>
     <w:p>
       <w:pPr>
-        <w:rPr>
-          <w:rStyle w:val="Ttulo1Char"/>
-          <w:rFonts w:eastAsiaTheme="minorEastAsia"/>
-        </w:rPr>
-      </w:pPr>
-    </w:p>
-    <w:p>
-      <w:pPr>
-        <w:rPr>
-          <w:rStyle w:val="Ttulo1Char"/>
-          <w:rFonts w:eastAsiaTheme="minorEastAsia"/>
-        </w:rPr>
-      </w:pPr>
-    </w:p>
-    <w:p>
-      <w:pPr>
-        <w:rPr>
-          <w:rStyle w:val="Ttulo1Char"/>
-          <w:rFonts w:eastAsiaTheme="minorEastAsia"/>
-        </w:rPr>
-      </w:pPr>
-    </w:p>
-    <w:p>
-      <w:pPr>
         <w:spacing w:before="240" w:line="240" w:lineRule="auto"/>
         <w:rPr>
           <w:rFonts w:ascii="Arial" w:hAnsi="Arial" w:cs="Arial"/>
@@ -420,6 +433,7 @@
           <w:sz w:val="24"/>
           <w:szCs w:val="24"/>
         </w:rPr>
+        <w:lastRenderedPageBreak/>
         <w:t>============================================================</w:t>
       </w:r>
     </w:p>
@@ -1112,6 +1126,7 @@
           <w:sz w:val="24"/>
           <w:szCs w:val="24"/>
         </w:rPr>
+        <w:lastRenderedPageBreak/>
         <w:t>============================================================</w:t>
       </w:r>
     </w:p>
@@ -1544,6 +1559,7 @@
           <w:sz w:val="24"/>
           <w:szCs w:val="24"/>
         </w:rPr>
+        <w:lastRenderedPageBreak/>
         <w:t>============================================================</w:t>
       </w:r>
     </w:p>
@@ -2106,6 +2122,7 @@
           <w:sz w:val="24"/>
           <w:szCs w:val="24"/>
         </w:rPr>
+        <w:lastRenderedPageBreak/>
         <w:t>============================================================</w:t>
       </w:r>
     </w:p>
@@ -2661,6 +2678,7 @@
           <w:sz w:val="24"/>
           <w:szCs w:val="24"/>
         </w:rPr>
+        <w:lastRenderedPageBreak/>
         <w:t>============================================================</w:t>
       </w:r>
     </w:p>
@@ -3209,6 +3227,7 @@
           <w:sz w:val="24"/>
           <w:szCs w:val="24"/>
         </w:rPr>
+        <w:lastRenderedPageBreak/>
         <w:t>============================================================</w:t>
       </w:r>
     </w:p>
@@ -3759,6 +3778,7 @@
           <w:sz w:val="24"/>
           <w:szCs w:val="24"/>
         </w:rPr>
+        <w:lastRenderedPageBreak/>
         <w:t>============================================================</w:t>
       </w:r>
     </w:p>
@@ -4512,6 +4532,7 @@
           <w:sz w:val="24"/>
           <w:szCs w:val="24"/>
         </w:rPr>
+        <w:lastRenderedPageBreak/>
         <w:t>============================================================</w:t>
       </w:r>
     </w:p>
@@ -5354,6 +5375,7 @@
           <w:sz w:val="24"/>
           <w:szCs w:val="24"/>
         </w:rPr>
+        <w:lastRenderedPageBreak/>
         <w:t>============================================================</w:t>
       </w:r>
     </w:p>
@@ -5992,6 +6014,7 @@
           <w:sz w:val="24"/>
           <w:szCs w:val="24"/>
         </w:rPr>
+        <w:lastRenderedPageBreak/>
         <w:t>============================================================</w:t>
       </w:r>
     </w:p>
@@ -6620,6 +6643,96 @@
     </w:p>
     <w:p>
       <w:pPr>
+        <w:spacing w:after="0"/>
+        <w:rPr>
+          <w:rFonts w:ascii="Arial" w:hAnsi="Arial" w:cs="Arial"/>
+          <w:sz w:val="20"/>
+          <w:szCs w:val="20"/>
+        </w:rPr>
+      </w:pPr>
+    </w:p>
+    <w:p>
+      <w:pPr>
+        <w:spacing w:after="0"/>
+        <w:rPr>
+          <w:rFonts w:ascii="Arial" w:hAnsi="Arial" w:cs="Arial"/>
+          <w:sz w:val="20"/>
+          <w:szCs w:val="20"/>
+        </w:rPr>
+      </w:pPr>
+    </w:p>
+    <w:p>
+      <w:pPr>
+        <w:spacing w:after="0"/>
+        <w:rPr>
+          <w:rFonts w:ascii="Arial" w:hAnsi="Arial" w:cs="Arial"/>
+          <w:sz w:val="20"/>
+          <w:szCs w:val="20"/>
+        </w:rPr>
+      </w:pPr>
+    </w:p>
+    <w:p>
+      <w:pPr>
+        <w:spacing w:after="0"/>
+        <w:rPr>
+          <w:rFonts w:ascii="Arial" w:hAnsi="Arial" w:cs="Arial"/>
+          <w:sz w:val="20"/>
+          <w:szCs w:val="20"/>
+        </w:rPr>
+      </w:pPr>
+    </w:p>
+    <w:p>
+      <w:pPr>
+        <w:spacing w:after="0"/>
+        <w:rPr>
+          <w:rFonts w:ascii="Arial" w:hAnsi="Arial" w:cs="Arial"/>
+          <w:sz w:val="20"/>
+          <w:szCs w:val="20"/>
+        </w:rPr>
+      </w:pPr>
+    </w:p>
+    <w:p>
+      <w:pPr>
+        <w:spacing w:after="0"/>
+        <w:rPr>
+          <w:rFonts w:ascii="Arial" w:hAnsi="Arial" w:cs="Arial"/>
+          <w:sz w:val="20"/>
+          <w:szCs w:val="20"/>
+        </w:rPr>
+      </w:pPr>
+    </w:p>
+    <w:p>
+      <w:pPr>
+        <w:spacing w:after="0"/>
+        <w:rPr>
+          <w:rFonts w:ascii="Arial" w:hAnsi="Arial" w:cs="Arial"/>
+          <w:sz w:val="20"/>
+          <w:szCs w:val="20"/>
+        </w:rPr>
+      </w:pPr>
+    </w:p>
+    <w:p>
+      <w:pPr>
+        <w:spacing w:after="0"/>
+        <w:rPr>
+          <w:rFonts w:ascii="Arial" w:hAnsi="Arial" w:cs="Arial"/>
+          <w:sz w:val="20"/>
+          <w:szCs w:val="20"/>
+        </w:rPr>
+      </w:pPr>
+    </w:p>
+    <w:p>
+      <w:pPr>
+        <w:spacing w:after="0"/>
+        <w:rPr>
+          <w:rFonts w:ascii="Arial" w:hAnsi="Arial" w:cs="Arial"/>
+          <w:sz w:val="20"/>
+          <w:szCs w:val="20"/>
+        </w:rPr>
+      </w:pPr>
+    </w:p>
+    <w:p>
+      <w:pPr>
         <w:spacing w:before="240" w:line="240" w:lineRule="auto"/>
         <w:rPr>
           <w:rFonts w:ascii="Arial" w:hAnsi="Arial" w:cs="Arial"/>
@@ -6732,7 +6845,25 @@
           <w:sz w:val="20"/>
           <w:szCs w:val="20"/>
         </w:rPr>
-        <w:t>Criação de um array unidimencioanl.</w:t>
+        <w:t>Criação de um array unidimen</w:t>
+      </w:r>
+      <w:r>
+        <w:rPr>
+          <w:rFonts w:ascii="Arial" w:hAnsi="Arial" w:cs="Arial"/>
+          <w:b/>
+          <w:sz w:val="20"/>
+          <w:szCs w:val="20"/>
+        </w:rPr>
+        <w:t>sional</w:t>
+      </w:r>
+      <w:r>
+        <w:rPr>
+          <w:rFonts w:ascii="Arial" w:hAnsi="Arial" w:cs="Arial"/>
+          <w:b/>
+          <w:sz w:val="20"/>
+          <w:szCs w:val="20"/>
+        </w:rPr>
+        <w:t>.</w:t>
       </w:r>
     </w:p>
     <w:p>
@@ -6882,7 +7013,43 @@
           <w:sz w:val="20"/>
           <w:szCs w:val="20"/>
         </w:rPr>
-        <w:t>Preenchimento de um array unidimencioanl.</w:t>
+        <w:t>Preenchimento de um array unidimen</w:t>
+      </w:r>
+      <w:r>
+        <w:rPr>
+          <w:rFonts w:ascii="Arial" w:hAnsi="Arial" w:cs="Arial"/>
+          <w:b/>
+          <w:sz w:val="20"/>
+          <w:szCs w:val="20"/>
+        </w:rPr>
+        <w:t>s</w:t>
+      </w:r>
+      <w:r>
+        <w:rPr>
+          <w:rFonts w:ascii="Arial" w:hAnsi="Arial" w:cs="Arial"/>
+          <w:b/>
+          <w:sz w:val="20"/>
+          <w:szCs w:val="20"/>
+        </w:rPr>
+        <w:t>io</w:t>
+      </w:r>
+      <w:r>
+        <w:rPr>
+          <w:rFonts w:ascii="Arial" w:hAnsi="Arial" w:cs="Arial"/>
+          <w:b/>
+          <w:sz w:val="20"/>
+          <w:szCs w:val="20"/>
+        </w:rPr>
+        <w:t>nal</w:t>
+      </w:r>
+      <w:r>
+        <w:rPr>
+          <w:rFonts w:ascii="Arial" w:hAnsi="Arial" w:cs="Arial"/>
+          <w:b/>
+          <w:sz w:val="20"/>
+          <w:szCs w:val="20"/>
+        </w:rPr>
+        <w:t>.</w:t>
       </w:r>
     </w:p>
     <w:p>
@@ -6956,83 +7123,62 @@
         <w:pStyle w:val="SemEspaamento"/>
         <w:rPr>
           <w:szCs w:val="20"/>
-        </w:rPr>
-      </w:pPr>
-      <w:r>
-        <w:rPr>
-          <w:szCs w:val="20"/>
-          <w:highlight w:val="yellow"/>
-        </w:rPr>
-        <w:t>itens</w:t>
-      </w:r>
-      <w:r>
-        <w:rPr>
-          <w:szCs w:val="20"/>
-        </w:rPr>
-        <w:t>[0] = "casa"</w:t>
-      </w:r>
-    </w:p>
-    <w:p>
-      <w:pPr>
-        <w:pStyle w:val="SemEspaamento"/>
-        <w:rPr>
-          <w:szCs w:val="20"/>
-        </w:rPr>
-      </w:pPr>
-      <w:r>
-        <w:rPr>
-          <w:szCs w:val="20"/>
-          <w:highlight w:val="yellow"/>
-        </w:rPr>
-        <w:t>itens</w:t>
-      </w:r>
-      <w:r>
-        <w:rPr>
-          <w:szCs w:val="20"/>
-        </w:rPr>
-        <w:t>[1] = "carro"</w:t>
-      </w:r>
-    </w:p>
-    <w:p>
-      <w:pPr>
-        <w:pStyle w:val="SemEspaamento"/>
-        <w:rPr>
-          <w:szCs w:val="20"/>
-        </w:rPr>
-      </w:pPr>
-      <w:r>
-        <w:rPr>
-          <w:szCs w:val="20"/>
-          <w:highlight w:val="yellow"/>
-        </w:rPr>
-        <w:t>itens</w:t>
-      </w:r>
-      <w:r>
-        <w:rPr>
-          <w:szCs w:val="20"/>
-        </w:rPr>
-        <w:t>[2] = "barco"</w:t>
-      </w:r>
-    </w:p>
-    <w:p>
-      <w:pPr>
-        <w:pStyle w:val="SemEspaamento"/>
-        <w:rPr>
-          <w:szCs w:val="20"/>
-        </w:rPr>
-      </w:pPr>
-      <w:r>
-        <w:rPr>
-          <w:szCs w:val="20"/>
-          <w:highlight w:val="yellow"/>
-        </w:rPr>
-        <w:t>itens</w:t>
-      </w:r>
-      <w:r>
-        <w:rPr>
-          <w:szCs w:val="20"/>
-        </w:rPr>
-        <w:t>[3] = "avião"</w:t>
+          <w:highlight w:val="yellow"/>
+        </w:rPr>
+      </w:pPr>
+      <w:r>
+        <w:rPr>
+          <w:szCs w:val="20"/>
+          <w:highlight w:val="yellow"/>
+        </w:rPr>
+        <w:t>itens[0] = "casa"</w:t>
+      </w:r>
+    </w:p>
+    <w:p>
+      <w:pPr>
+        <w:pStyle w:val="SemEspaamento"/>
+        <w:rPr>
+          <w:szCs w:val="20"/>
+          <w:highlight w:val="yellow"/>
+        </w:rPr>
+      </w:pPr>
+      <w:r>
+        <w:rPr>
+          <w:szCs w:val="20"/>
+          <w:highlight w:val="yellow"/>
+        </w:rPr>
+        <w:t>itens[1] = "carro"</w:t>
+      </w:r>
+    </w:p>
+    <w:p>
+      <w:pPr>
+        <w:pStyle w:val="SemEspaamento"/>
+        <w:rPr>
+          <w:szCs w:val="20"/>
+          <w:highlight w:val="yellow"/>
+        </w:rPr>
+      </w:pPr>
+      <w:r>
+        <w:rPr>
+          <w:szCs w:val="20"/>
+          <w:highlight w:val="yellow"/>
+        </w:rPr>
+        <w:t>itens[2] = "barco"</w:t>
+      </w:r>
+    </w:p>
+    <w:p>
+      <w:pPr>
+        <w:pStyle w:val="SemEspaamento"/>
+        <w:rPr>
+          <w:szCs w:val="20"/>
+        </w:rPr>
+      </w:pPr>
+      <w:r>
+        <w:rPr>
+          <w:szCs w:val="20"/>
+          <w:highlight w:val="yellow"/>
+        </w:rPr>
+        <w:t>itens[3] = "avião"</w:t>
       </w:r>
     </w:p>
     <w:p>
@@ -7122,83 +7268,184 @@
         <w:pStyle w:val="SemEspaamento"/>
         <w:rPr>
           <w:szCs w:val="20"/>
-        </w:rPr>
-      </w:pPr>
-      <w:r>
-        <w:rPr>
-          <w:szCs w:val="20"/>
-          <w:highlight w:val="yellow"/>
-        </w:rPr>
-        <w:t>itens</w:t>
-      </w:r>
-      <w:r>
-        <w:rPr>
-          <w:szCs w:val="20"/>
-        </w:rPr>
-        <w:t>["casa"] = "de Praia"</w:t>
-      </w:r>
-    </w:p>
-    <w:p>
-      <w:pPr>
-        <w:pStyle w:val="SemEspaamento"/>
-        <w:rPr>
-          <w:szCs w:val="20"/>
-        </w:rPr>
-      </w:pPr>
-      <w:r>
-        <w:rPr>
-          <w:szCs w:val="20"/>
-          <w:highlight w:val="yellow"/>
-        </w:rPr>
-        <w:t>itens</w:t>
-      </w:r>
-      <w:r>
-        <w:rPr>
-          <w:szCs w:val="20"/>
-        </w:rPr>
-        <w:t>["carro"] = "Esportivo"</w:t>
-      </w:r>
-    </w:p>
-    <w:p>
-      <w:pPr>
-        <w:pStyle w:val="SemEspaamento"/>
-        <w:rPr>
-          <w:szCs w:val="20"/>
-        </w:rPr>
-      </w:pPr>
-      <w:r>
-        <w:rPr>
-          <w:szCs w:val="20"/>
-          <w:highlight w:val="yellow"/>
-        </w:rPr>
-        <w:t>itens</w:t>
-      </w:r>
-      <w:r>
-        <w:rPr>
-          <w:szCs w:val="20"/>
-        </w:rPr>
-        <w:t>["barco"] = "Lancha"</w:t>
-      </w:r>
-    </w:p>
-    <w:p>
-      <w:pPr>
-        <w:pStyle w:val="SemEspaamento"/>
-        <w:rPr>
-          <w:szCs w:val="20"/>
-        </w:rPr>
-      </w:pPr>
-      <w:r>
-        <w:rPr>
-          <w:szCs w:val="20"/>
-          <w:highlight w:val="yellow"/>
-        </w:rPr>
-        <w:t>itens</w:t>
-      </w:r>
-      <w:r>
-        <w:rPr>
-          <w:szCs w:val="20"/>
-        </w:rPr>
-        <w:t>["avião"] = "Jatinho"</w:t>
+          <w:highlight w:val="yellow"/>
+        </w:rPr>
+      </w:pPr>
+      <w:r>
+        <w:rPr>
+          <w:szCs w:val="20"/>
+          <w:highlight w:val="yellow"/>
+        </w:rPr>
+        <w:t>itens["casa"] = "de Praia"</w:t>
+      </w:r>
+    </w:p>
+    <w:p>
+      <w:pPr>
+        <w:pStyle w:val="SemEspaamento"/>
+        <w:rPr>
+          <w:szCs w:val="20"/>
+          <w:highlight w:val="yellow"/>
+        </w:rPr>
+      </w:pPr>
+      <w:r>
+        <w:rPr>
+          <w:szCs w:val="20"/>
+          <w:highlight w:val="yellow"/>
+        </w:rPr>
+        <w:t>itens["carro"] = "Esportivo"</w:t>
+      </w:r>
+    </w:p>
+    <w:p>
+      <w:pPr>
+        <w:pStyle w:val="SemEspaamento"/>
+        <w:rPr>
+          <w:szCs w:val="20"/>
+          <w:highlight w:val="yellow"/>
+        </w:rPr>
+      </w:pPr>
+      <w:r>
+        <w:rPr>
+          <w:szCs w:val="20"/>
+          <w:highlight w:val="yellow"/>
+        </w:rPr>
+        <w:t>itens["barco"] = "Lancha"</w:t>
+      </w:r>
+    </w:p>
+    <w:p>
+      <w:pPr>
+        <w:pStyle w:val="SemEspaamento"/>
+        <w:rPr>
+          <w:szCs w:val="20"/>
+        </w:rPr>
+      </w:pPr>
+      <w:r>
+        <w:rPr>
+          <w:szCs w:val="20"/>
+          <w:highlight w:val="yellow"/>
+        </w:rPr>
+        <w:t>itens["avião"] = "Jatinho"</w:t>
+      </w:r>
+    </w:p>
+    <w:p>
+      <w:pPr>
+        <w:pStyle w:val="SemEspaamento"/>
+        <w:rPr>
+          <w:szCs w:val="20"/>
+        </w:rPr>
+      </w:pPr>
+    </w:p>
+    <w:p>
+      <w:pPr>
+        <w:pStyle w:val="SemEspaamento"/>
+        <w:rPr>
+          <w:szCs w:val="20"/>
+        </w:rPr>
+      </w:pPr>
+      <w:r>
+        <w:rPr>
+          <w:szCs w:val="20"/>
+        </w:rPr>
+        <w:t>ou</w:t>
+      </w:r>
+    </w:p>
+    <w:p>
+      <w:pPr>
+        <w:pStyle w:val="SemEspaamento"/>
+        <w:rPr>
+          <w:szCs w:val="20"/>
+          <w:highlight w:val="yellow"/>
+        </w:rPr>
+      </w:pPr>
+    </w:p>
+    <w:p>
+      <w:pPr>
+        <w:pStyle w:val="SemEspaamento"/>
+        <w:rPr>
+          <w:szCs w:val="20"/>
+        </w:rPr>
+      </w:pPr>
+      <w:r>
+        <w:rPr>
+          <w:szCs w:val="20"/>
+          <w:highlight w:val="yellow"/>
+        </w:rPr>
+        <w:t xml:space="preserve">var </w:t>
+      </w:r>
+      <w:r>
+        <w:rPr>
+          <w:szCs w:val="20"/>
+          <w:highlight w:val="yellow"/>
+        </w:rPr>
+        <w:t xml:space="preserve">itens </w:t>
+      </w:r>
+      <w:r>
+        <w:rPr>
+          <w:szCs w:val="20"/>
+          <w:highlight w:val="yellow"/>
+        </w:rPr>
+        <w:t xml:space="preserve"> = </w:t>
+      </w:r>
+      <w:r>
+        <w:rPr>
+          <w:szCs w:val="20"/>
+          <w:highlight w:val="yellow"/>
+        </w:rPr>
+        <w:t>Array(</w:t>
+      </w:r>
+      <w:r>
+        <w:rPr>
+          <w:szCs w:val="20"/>
+          <w:highlight w:val="yellow"/>
+        </w:rPr>
+        <w:t>"de Praia"</w:t>
+      </w:r>
+      <w:r>
+        <w:rPr>
+          <w:szCs w:val="20"/>
+          <w:highlight w:val="yellow"/>
+        </w:rPr>
+        <w:t xml:space="preserve">,  </w:t>
+      </w:r>
+      <w:r>
+        <w:rPr>
+          <w:szCs w:val="20"/>
+          <w:highlight w:val="yellow"/>
+        </w:rPr>
+        <w:t>"Esportivo"</w:t>
+      </w:r>
+      <w:r>
+        <w:rPr>
+          <w:szCs w:val="20"/>
+          <w:highlight w:val="yellow"/>
+        </w:rPr>
+        <w:t xml:space="preserve">, </w:t>
+      </w:r>
+      <w:r>
+        <w:rPr>
+          <w:szCs w:val="20"/>
+          <w:highlight w:val="yellow"/>
+        </w:rPr>
+        <w:t>"Lancha"</w:t>
+      </w:r>
+      <w:r>
+        <w:rPr>
+          <w:szCs w:val="20"/>
+          <w:highlight w:val="yellow"/>
+        </w:rPr>
+        <w:t xml:space="preserve"> </w:t>
+      </w:r>
+      <w:r>
+        <w:rPr>
+          <w:szCs w:val="20"/>
+          <w:highlight w:val="yellow"/>
+        </w:rPr>
+        <w:t>"Jatinho"</w:t>
+      </w:r>
+      <w:r>
+        <w:rPr>
+          <w:szCs w:val="20"/>
+        </w:rPr>
+        <w:t>)</w:t>
       </w:r>
     </w:p>
     <w:p>
@@ -7555,6 +7802,7 @@
           <w:szCs w:val="20"/>
           <w:highlight w:val="yellow"/>
         </w:rPr>
+        <w:lastRenderedPageBreak/>
         <w:t>equipe["motorista"] = Array()</w:t>
       </w:r>
     </w:p>
@@ -7618,7 +7866,6 @@
           <w:sz w:val="24"/>
           <w:szCs w:val="24"/>
         </w:rPr>
-        <w:lastRenderedPageBreak/>
         <w:t xml:space="preserve">// </w:t>
       </w:r>
       <w:r>
@@ -7742,7 +7989,6 @@
           <w:rFonts w:ascii="Arial" w:eastAsiaTheme="minorEastAsia" w:hAnsi="Arial" w:cs="Arial"/>
           <w:sz w:val="24"/>
           <w:szCs w:val="24"/>
-          <w:highlight w:val="yellow"/>
         </w:rPr>
       </w:pPr>
     </w:p>
@@ -7754,7 +8000,6 @@
           <w:rFonts w:ascii="Arial" w:eastAsiaTheme="minorEastAsia" w:hAnsi="Arial" w:cs="Arial"/>
           <w:sz w:val="24"/>
           <w:szCs w:val="24"/>
-          <w:highlight w:val="yellow"/>
         </w:rPr>
       </w:pPr>
       <w:r>
@@ -7794,6 +8039,158 @@
           <w:highlight w:val="yellow"/>
         </w:rPr>
         <w:t>equipe["ajudante"][2] = "mane"</w:t>
+      </w:r>
+    </w:p>
+    <w:p>
+      <w:pPr>
+        <w:pStyle w:val="SemEspaamento"/>
+        <w:rPr>
+          <w:szCs w:val="20"/>
+        </w:rPr>
+      </w:pPr>
+    </w:p>
+    <w:p>
+      <w:pPr>
+        <w:pStyle w:val="SemEspaamento"/>
+        <w:rPr>
+          <w:szCs w:val="20"/>
+        </w:rPr>
+      </w:pPr>
+    </w:p>
+    <w:p>
+      <w:pPr>
+        <w:autoSpaceDE w:val="0"/>
+        <w:autoSpaceDN w:val="0"/>
+        <w:adjustRightInd w:val="0"/>
+        <w:spacing w:after="0" w:line="240" w:lineRule="auto"/>
+        <w:rPr>
+          <w:rFonts w:ascii="Arial" w:hAnsi="Arial" w:cs="Arial"/>
+          <w:b/>
+          <w:sz w:val="20"/>
+          <w:szCs w:val="20"/>
+        </w:rPr>
+      </w:pPr>
+      <w:r>
+        <w:rPr>
+          <w:rFonts w:ascii="Arial" w:hAnsi="Arial" w:cs="Arial"/>
+          <w:b/>
+          <w:sz w:val="20"/>
+          <w:szCs w:val="20"/>
+        </w:rPr>
+        <w:t>//</w:t>
+      </w:r>
+      <w:r>
+        <w:rPr>
+          <w:rFonts w:ascii="Arial" w:hAnsi="Arial" w:cs="Arial"/>
+          <w:b/>
+          <w:sz w:val="20"/>
+          <w:szCs w:val="20"/>
+        </w:rPr>
+        <w:t xml:space="preserve"> Adição um item no final de </w:t>
+      </w:r>
+      <w:r>
+        <w:rPr>
+          <w:rFonts w:ascii="Arial" w:hAnsi="Arial" w:cs="Arial"/>
+          <w:b/>
+          <w:sz w:val="20"/>
+          <w:szCs w:val="20"/>
+        </w:rPr>
+        <w:t>array.</w:t>
+      </w:r>
+    </w:p>
+    <w:p>
+      <w:pPr>
+        <w:autoSpaceDE w:val="0"/>
+        <w:autoSpaceDN w:val="0"/>
+        <w:adjustRightInd w:val="0"/>
+        <w:spacing w:after="0" w:line="240" w:lineRule="auto"/>
+        <w:rPr>
+          <w:rFonts w:ascii="Arial" w:hAnsi="Arial" w:cs="Arial"/>
+          <w:b/>
+          <w:sz w:val="20"/>
+          <w:szCs w:val="20"/>
+        </w:rPr>
+      </w:pPr>
+    </w:p>
+    <w:p>
+      <w:pPr>
+        <w:pStyle w:val="SemEspaamento"/>
+        <w:rPr>
+          <w:szCs w:val="20"/>
+        </w:rPr>
+      </w:pPr>
+      <w:r>
+        <w:rPr>
+          <w:szCs w:val="20"/>
+          <w:highlight w:val="yellow"/>
+        </w:rPr>
+        <w:t xml:space="preserve">var </w:t>
+      </w:r>
+      <w:r>
+        <w:rPr>
+          <w:szCs w:val="20"/>
+          <w:highlight w:val="yellow"/>
+        </w:rPr>
+        <w:t xml:space="preserve">itens </w:t>
+      </w:r>
+      <w:r>
+        <w:rPr>
+          <w:szCs w:val="20"/>
+          <w:highlight w:val="yellow"/>
+        </w:rPr>
+        <w:t xml:space="preserve"> = </w:t>
+      </w:r>
+      <w:r>
+        <w:rPr>
+          <w:szCs w:val="20"/>
+          <w:highlight w:val="yellow"/>
+        </w:rPr>
+        <w:t>Array()</w:t>
+      </w:r>
+    </w:p>
+    <w:p>
+      <w:pPr>
+        <w:pStyle w:val="SemEspaamento"/>
+        <w:rPr>
+          <w:szCs w:val="20"/>
+        </w:rPr>
+      </w:pPr>
+    </w:p>
+    <w:p>
+      <w:pPr>
+        <w:pStyle w:val="SemEspaamento"/>
+        <w:rPr>
+          <w:szCs w:val="20"/>
+          <w:highlight w:val="yellow"/>
+        </w:rPr>
+      </w:pPr>
+      <w:r>
+        <w:rPr>
+          <w:szCs w:val="20"/>
+          <w:highlight w:val="yellow"/>
+        </w:rPr>
+        <w:t>itens</w:t>
+      </w:r>
+      <w:r>
+        <w:rPr>
+          <w:szCs w:val="20"/>
+          <w:highlight w:val="yellow"/>
+        </w:rPr>
+        <w:t>.push(</w:t>
+      </w:r>
+      <w:r>
+        <w:rPr>
+          <w:szCs w:val="20"/>
+          <w:highlight w:val="yellow"/>
+        </w:rPr>
+        <w:t>"casa"</w:t>
+      </w:r>
+      <w:r>
+        <w:rPr>
+          <w:szCs w:val="20"/>
+          <w:highlight w:val="yellow"/>
+        </w:rPr>
+        <w:t>)</w:t>
       </w:r>
     </w:p>
     <w:p>
@@ -7811,6 +8208,1469 @@
           <w:rFonts w:ascii="Arial" w:eastAsiaTheme="minorEastAsia" w:hAnsi="Arial" w:cs="Arial"/>
           <w:sz w:val="24"/>
           <w:szCs w:val="24"/>
+        </w:rPr>
+      </w:pPr>
+    </w:p>
+    <w:p>
+      <w:pPr>
+        <w:autoSpaceDE w:val="0"/>
+        <w:autoSpaceDN w:val="0"/>
+        <w:adjustRightInd w:val="0"/>
+        <w:spacing w:after="0" w:line="240" w:lineRule="auto"/>
+        <w:rPr>
+          <w:rFonts w:ascii="Arial" w:hAnsi="Arial" w:cs="Arial"/>
+          <w:b/>
+          <w:sz w:val="20"/>
+          <w:szCs w:val="20"/>
+        </w:rPr>
+      </w:pPr>
+      <w:r>
+        <w:rPr>
+          <w:rFonts w:ascii="Arial" w:hAnsi="Arial" w:cs="Arial"/>
+          <w:b/>
+          <w:sz w:val="20"/>
+          <w:szCs w:val="20"/>
+        </w:rPr>
+        <w:t>//</w:t>
+      </w:r>
+      <w:r>
+        <w:rPr>
+          <w:rFonts w:ascii="Arial" w:hAnsi="Arial" w:cs="Arial"/>
+          <w:b/>
+          <w:sz w:val="20"/>
+          <w:szCs w:val="20"/>
+        </w:rPr>
+        <w:t xml:space="preserve"> Adição de um item no início de array.</w:t>
+      </w:r>
+    </w:p>
+    <w:p>
+      <w:pPr>
+        <w:autoSpaceDE w:val="0"/>
+        <w:autoSpaceDN w:val="0"/>
+        <w:adjustRightInd w:val="0"/>
+        <w:spacing w:after="0" w:line="240" w:lineRule="auto"/>
+        <w:rPr>
+          <w:rFonts w:ascii="Arial" w:hAnsi="Arial" w:cs="Arial"/>
+          <w:b/>
+          <w:sz w:val="20"/>
+          <w:szCs w:val="20"/>
+        </w:rPr>
+      </w:pPr>
+    </w:p>
+    <w:p>
+      <w:pPr>
+        <w:pStyle w:val="SemEspaamento"/>
+        <w:rPr>
+          <w:szCs w:val="20"/>
+        </w:rPr>
+      </w:pPr>
+      <w:r>
+        <w:rPr>
+          <w:szCs w:val="20"/>
+          <w:highlight w:val="yellow"/>
+        </w:rPr>
+        <w:t xml:space="preserve">var </w:t>
+      </w:r>
+      <w:r>
+        <w:rPr>
+          <w:szCs w:val="20"/>
+          <w:highlight w:val="yellow"/>
+        </w:rPr>
+        <w:t xml:space="preserve">itens </w:t>
+      </w:r>
+      <w:r>
+        <w:rPr>
+          <w:szCs w:val="20"/>
+          <w:highlight w:val="yellow"/>
+        </w:rPr>
+        <w:t xml:space="preserve"> = </w:t>
+      </w:r>
+      <w:r>
+        <w:rPr>
+          <w:szCs w:val="20"/>
+          <w:highlight w:val="yellow"/>
+        </w:rPr>
+        <w:t>Array()</w:t>
+      </w:r>
+    </w:p>
+    <w:p>
+      <w:pPr>
+        <w:pStyle w:val="SemEspaamento"/>
+        <w:rPr>
+          <w:szCs w:val="20"/>
+        </w:rPr>
+      </w:pPr>
+    </w:p>
+    <w:p>
+      <w:pPr>
+        <w:pStyle w:val="SemEspaamento"/>
+        <w:rPr>
+          <w:szCs w:val="20"/>
+          <w:highlight w:val="yellow"/>
+        </w:rPr>
+      </w:pPr>
+      <w:r>
+        <w:rPr>
+          <w:szCs w:val="20"/>
+          <w:highlight w:val="yellow"/>
+        </w:rPr>
+        <w:t>itens</w:t>
+      </w:r>
+      <w:r>
+        <w:rPr>
+          <w:szCs w:val="20"/>
+          <w:highlight w:val="yellow"/>
+        </w:rPr>
+        <w:t>.unshift(</w:t>
+      </w:r>
+      <w:r>
+        <w:rPr>
+          <w:szCs w:val="20"/>
+          <w:highlight w:val="yellow"/>
+        </w:rPr>
+        <w:t>"casa"</w:t>
+      </w:r>
+      <w:r>
+        <w:rPr>
+          <w:szCs w:val="20"/>
+          <w:highlight w:val="yellow"/>
+        </w:rPr>
+        <w:t>)</w:t>
+      </w:r>
+    </w:p>
+    <w:p>
+      <w:pPr>
+        <w:rPr>
+          <w:rStyle w:val="CdigoHTML"/>
+          <w:rFonts w:ascii="Arial" w:eastAsiaTheme="minorEastAsia" w:hAnsi="Arial" w:cs="Arial"/>
+          <w:sz w:val="24"/>
+          <w:szCs w:val="24"/>
+        </w:rPr>
+      </w:pPr>
+    </w:p>
+    <w:p>
+      <w:pPr>
+        <w:rPr>
+          <w:rStyle w:val="CdigoHTML"/>
+          <w:rFonts w:ascii="Arial" w:eastAsiaTheme="minorEastAsia" w:hAnsi="Arial" w:cs="Arial"/>
+          <w:sz w:val="24"/>
+          <w:szCs w:val="24"/>
+        </w:rPr>
+      </w:pPr>
+    </w:p>
+    <w:p>
+      <w:pPr>
+        <w:autoSpaceDE w:val="0"/>
+        <w:autoSpaceDN w:val="0"/>
+        <w:adjustRightInd w:val="0"/>
+        <w:spacing w:after="0" w:line="240" w:lineRule="auto"/>
+        <w:rPr>
+          <w:rFonts w:ascii="Arial" w:hAnsi="Arial" w:cs="Arial"/>
+          <w:b/>
+          <w:sz w:val="20"/>
+          <w:szCs w:val="20"/>
+        </w:rPr>
+      </w:pPr>
+      <w:r>
+        <w:rPr>
+          <w:rFonts w:ascii="Arial" w:hAnsi="Arial" w:cs="Arial"/>
+          <w:b/>
+          <w:sz w:val="20"/>
+          <w:szCs w:val="20"/>
+        </w:rPr>
+        <w:t>//</w:t>
+      </w:r>
+      <w:r>
+        <w:rPr>
+          <w:rFonts w:ascii="Arial" w:hAnsi="Arial" w:cs="Arial"/>
+          <w:b/>
+          <w:sz w:val="20"/>
+          <w:szCs w:val="20"/>
+        </w:rPr>
+        <w:t xml:space="preserve"> Exclusão de um item no final de array.</w:t>
+      </w:r>
+    </w:p>
+    <w:p>
+      <w:pPr>
+        <w:autoSpaceDE w:val="0"/>
+        <w:autoSpaceDN w:val="0"/>
+        <w:adjustRightInd w:val="0"/>
+        <w:spacing w:after="0" w:line="240" w:lineRule="auto"/>
+        <w:rPr>
+          <w:rFonts w:ascii="Arial" w:hAnsi="Arial" w:cs="Arial"/>
+          <w:b/>
+          <w:sz w:val="20"/>
+          <w:szCs w:val="20"/>
+        </w:rPr>
+      </w:pPr>
+    </w:p>
+    <w:p>
+      <w:pPr>
+        <w:pStyle w:val="SemEspaamento"/>
+        <w:rPr>
+          <w:szCs w:val="20"/>
+        </w:rPr>
+      </w:pPr>
+      <w:r>
+        <w:rPr>
+          <w:szCs w:val="20"/>
+          <w:highlight w:val="yellow"/>
+        </w:rPr>
+        <w:t xml:space="preserve">var </w:t>
+      </w:r>
+      <w:r>
+        <w:rPr>
+          <w:szCs w:val="20"/>
+          <w:highlight w:val="yellow"/>
+        </w:rPr>
+        <w:t xml:space="preserve">itens </w:t>
+      </w:r>
+      <w:r>
+        <w:rPr>
+          <w:szCs w:val="20"/>
+          <w:highlight w:val="yellow"/>
+        </w:rPr>
+        <w:t xml:space="preserve"> = </w:t>
+      </w:r>
+      <w:r>
+        <w:rPr>
+          <w:szCs w:val="20"/>
+          <w:highlight w:val="yellow"/>
+        </w:rPr>
+        <w:t>Array()</w:t>
+      </w:r>
+    </w:p>
+    <w:p>
+      <w:pPr>
+        <w:pStyle w:val="SemEspaamento"/>
+        <w:rPr>
+          <w:szCs w:val="20"/>
+        </w:rPr>
+      </w:pPr>
+    </w:p>
+    <w:p>
+      <w:pPr>
+        <w:pStyle w:val="SemEspaamento"/>
+        <w:rPr>
+          <w:szCs w:val="20"/>
+          <w:highlight w:val="yellow"/>
+        </w:rPr>
+      </w:pPr>
+      <w:r>
+        <w:rPr>
+          <w:szCs w:val="20"/>
+          <w:highlight w:val="yellow"/>
+        </w:rPr>
+        <w:t>itens</w:t>
+      </w:r>
+      <w:r>
+        <w:rPr>
+          <w:szCs w:val="20"/>
+          <w:highlight w:val="yellow"/>
+        </w:rPr>
+        <w:t>.pop()</w:t>
+      </w:r>
+    </w:p>
+    <w:p>
+      <w:pPr>
+        <w:rPr>
+          <w:rStyle w:val="CdigoHTML"/>
+          <w:rFonts w:ascii="Arial" w:eastAsiaTheme="minorEastAsia" w:hAnsi="Arial" w:cs="Arial"/>
+          <w:sz w:val="24"/>
+          <w:szCs w:val="24"/>
+        </w:rPr>
+      </w:pPr>
+    </w:p>
+    <w:p>
+      <w:pPr>
+        <w:rPr>
+          <w:rStyle w:val="CdigoHTML"/>
+          <w:rFonts w:ascii="Arial" w:eastAsiaTheme="minorEastAsia" w:hAnsi="Arial" w:cs="Arial"/>
+          <w:sz w:val="24"/>
+          <w:szCs w:val="24"/>
+        </w:rPr>
+      </w:pPr>
+    </w:p>
+    <w:p>
+      <w:pPr>
+        <w:autoSpaceDE w:val="0"/>
+        <w:autoSpaceDN w:val="0"/>
+        <w:adjustRightInd w:val="0"/>
+        <w:spacing w:after="0" w:line="240" w:lineRule="auto"/>
+        <w:rPr>
+          <w:rFonts w:ascii="Arial" w:hAnsi="Arial" w:cs="Arial"/>
+          <w:b/>
+          <w:sz w:val="20"/>
+          <w:szCs w:val="20"/>
+        </w:rPr>
+      </w:pPr>
+      <w:r>
+        <w:rPr>
+          <w:rFonts w:ascii="Arial" w:hAnsi="Arial" w:cs="Arial"/>
+          <w:b/>
+          <w:sz w:val="20"/>
+          <w:szCs w:val="20"/>
+        </w:rPr>
+        <w:t>//</w:t>
+      </w:r>
+      <w:r>
+        <w:rPr>
+          <w:rFonts w:ascii="Arial" w:hAnsi="Arial" w:cs="Arial"/>
+          <w:b/>
+          <w:sz w:val="20"/>
+          <w:szCs w:val="20"/>
+        </w:rPr>
+        <w:t xml:space="preserve"> Exclusão de um item no início de array.</w:t>
+      </w:r>
+    </w:p>
+    <w:p>
+      <w:pPr>
+        <w:autoSpaceDE w:val="0"/>
+        <w:autoSpaceDN w:val="0"/>
+        <w:adjustRightInd w:val="0"/>
+        <w:spacing w:after="0" w:line="240" w:lineRule="auto"/>
+        <w:rPr>
+          <w:rFonts w:ascii="Arial" w:hAnsi="Arial" w:cs="Arial"/>
+          <w:b/>
+          <w:sz w:val="20"/>
+          <w:szCs w:val="20"/>
+        </w:rPr>
+      </w:pPr>
+    </w:p>
+    <w:p>
+      <w:pPr>
+        <w:pStyle w:val="SemEspaamento"/>
+        <w:rPr>
+          <w:szCs w:val="20"/>
+        </w:rPr>
+      </w:pPr>
+      <w:r>
+        <w:rPr>
+          <w:szCs w:val="20"/>
+          <w:highlight w:val="yellow"/>
+        </w:rPr>
+        <w:t xml:space="preserve">var </w:t>
+      </w:r>
+      <w:r>
+        <w:rPr>
+          <w:szCs w:val="20"/>
+          <w:highlight w:val="yellow"/>
+        </w:rPr>
+        <w:t xml:space="preserve">itens </w:t>
+      </w:r>
+      <w:r>
+        <w:rPr>
+          <w:szCs w:val="20"/>
+          <w:highlight w:val="yellow"/>
+        </w:rPr>
+        <w:t xml:space="preserve"> = </w:t>
+      </w:r>
+      <w:r>
+        <w:rPr>
+          <w:szCs w:val="20"/>
+          <w:highlight w:val="yellow"/>
+        </w:rPr>
+        <w:t>Array()</w:t>
+      </w:r>
+    </w:p>
+    <w:p>
+      <w:pPr>
+        <w:pStyle w:val="SemEspaamento"/>
+        <w:rPr>
+          <w:szCs w:val="20"/>
+        </w:rPr>
+      </w:pPr>
+    </w:p>
+    <w:p>
+      <w:pPr>
+        <w:pStyle w:val="SemEspaamento"/>
+        <w:rPr>
+          <w:szCs w:val="20"/>
+          <w:highlight w:val="yellow"/>
+        </w:rPr>
+      </w:pPr>
+      <w:r>
+        <w:rPr>
+          <w:szCs w:val="20"/>
+          <w:highlight w:val="yellow"/>
+        </w:rPr>
+        <w:t>itens</w:t>
+      </w:r>
+      <w:r>
+        <w:rPr>
+          <w:szCs w:val="20"/>
+          <w:highlight w:val="yellow"/>
+        </w:rPr>
+        <w:t>.shift()</w:t>
+      </w:r>
+    </w:p>
+    <w:p>
+      <w:pPr>
+        <w:rPr>
+          <w:rStyle w:val="CdigoHTML"/>
+          <w:rFonts w:ascii="Arial" w:eastAsiaTheme="minorEastAsia" w:hAnsi="Arial" w:cs="Arial"/>
+          <w:sz w:val="24"/>
+          <w:szCs w:val="24"/>
+        </w:rPr>
+      </w:pPr>
+    </w:p>
+    <w:p>
+      <w:pPr>
+        <w:rPr>
+          <w:rStyle w:val="CdigoHTML"/>
+          <w:rFonts w:ascii="Arial" w:eastAsiaTheme="minorEastAsia" w:hAnsi="Arial" w:cs="Arial"/>
+          <w:sz w:val="24"/>
+          <w:szCs w:val="24"/>
+        </w:rPr>
+      </w:pPr>
+    </w:p>
+    <w:p>
+      <w:pPr>
+        <w:rPr>
+          <w:rStyle w:val="CdigoHTML"/>
+          <w:rFonts w:ascii="Arial" w:eastAsiaTheme="minorEastAsia" w:hAnsi="Arial" w:cs="Arial"/>
+          <w:sz w:val="24"/>
+          <w:szCs w:val="24"/>
+        </w:rPr>
+      </w:pPr>
+    </w:p>
+    <w:p>
+      <w:pPr>
+        <w:autoSpaceDE w:val="0"/>
+        <w:autoSpaceDN w:val="0"/>
+        <w:adjustRightInd w:val="0"/>
+        <w:spacing w:after="0" w:line="240" w:lineRule="auto"/>
+        <w:rPr>
+          <w:rFonts w:ascii="Arial" w:hAnsi="Arial" w:cs="Arial"/>
+          <w:b/>
+          <w:sz w:val="20"/>
+          <w:szCs w:val="20"/>
+        </w:rPr>
+      </w:pPr>
+      <w:r>
+        <w:rPr>
+          <w:rFonts w:ascii="Arial" w:hAnsi="Arial" w:cs="Arial"/>
+          <w:b/>
+          <w:sz w:val="20"/>
+          <w:szCs w:val="20"/>
+        </w:rPr>
+        <w:lastRenderedPageBreak/>
+        <w:t>//</w:t>
+      </w:r>
+      <w:r>
+        <w:rPr>
+          <w:rFonts w:ascii="Arial" w:hAnsi="Arial" w:cs="Arial"/>
+          <w:b/>
+          <w:sz w:val="20"/>
+          <w:szCs w:val="20"/>
+        </w:rPr>
+        <w:t xml:space="preserve"> Pesquisar um Array.</w:t>
+      </w:r>
+    </w:p>
+    <w:p>
+      <w:pPr>
+        <w:autoSpaceDE w:val="0"/>
+        <w:autoSpaceDN w:val="0"/>
+        <w:adjustRightInd w:val="0"/>
+        <w:spacing w:after="0" w:line="240" w:lineRule="auto"/>
+        <w:rPr>
+          <w:rFonts w:ascii="Arial" w:hAnsi="Arial" w:cs="Arial"/>
+          <w:b/>
+          <w:sz w:val="20"/>
+          <w:szCs w:val="20"/>
+        </w:rPr>
+      </w:pPr>
+    </w:p>
+    <w:p>
+      <w:pPr>
+        <w:pStyle w:val="SemEspaamento"/>
+        <w:rPr>
+          <w:szCs w:val="20"/>
+        </w:rPr>
+      </w:pPr>
+      <w:r>
+        <w:rPr>
+          <w:szCs w:val="20"/>
+          <w:highlight w:val="yellow"/>
+        </w:rPr>
+        <w:t xml:space="preserve">var </w:t>
+      </w:r>
+      <w:r>
+        <w:rPr>
+          <w:szCs w:val="20"/>
+          <w:highlight w:val="yellow"/>
+        </w:rPr>
+        <w:t xml:space="preserve">itens </w:t>
+      </w:r>
+      <w:r>
+        <w:rPr>
+          <w:szCs w:val="20"/>
+          <w:highlight w:val="yellow"/>
+        </w:rPr>
+        <w:t xml:space="preserve"> = </w:t>
+      </w:r>
+      <w:r>
+        <w:rPr>
+          <w:szCs w:val="20"/>
+          <w:highlight w:val="yellow"/>
+        </w:rPr>
+        <w:t>Array()</w:t>
+      </w:r>
+    </w:p>
+    <w:p>
+      <w:pPr>
+        <w:pStyle w:val="SemEspaamento"/>
+        <w:rPr>
+          <w:szCs w:val="20"/>
+        </w:rPr>
+      </w:pPr>
+    </w:p>
+    <w:p>
+      <w:pPr>
+        <w:pStyle w:val="SemEspaamento"/>
+        <w:rPr>
+          <w:szCs w:val="20"/>
+          <w:highlight w:val="yellow"/>
+        </w:rPr>
+      </w:pPr>
+      <w:r>
+        <w:rPr>
+          <w:szCs w:val="20"/>
+          <w:highlight w:val="yellow"/>
+        </w:rPr>
+        <w:t>itens[0] = "casa"</w:t>
+      </w:r>
+    </w:p>
+    <w:p>
+      <w:pPr>
+        <w:pStyle w:val="SemEspaamento"/>
+        <w:rPr>
+          <w:szCs w:val="20"/>
+          <w:highlight w:val="yellow"/>
+        </w:rPr>
+      </w:pPr>
+      <w:r>
+        <w:rPr>
+          <w:szCs w:val="20"/>
+          <w:highlight w:val="yellow"/>
+        </w:rPr>
+        <w:t>itens[1] = "carro"</w:t>
+      </w:r>
+    </w:p>
+    <w:p>
+      <w:pPr>
+        <w:pStyle w:val="SemEspaamento"/>
+        <w:rPr>
+          <w:szCs w:val="20"/>
+          <w:highlight w:val="yellow"/>
+        </w:rPr>
+      </w:pPr>
+      <w:r>
+        <w:rPr>
+          <w:szCs w:val="20"/>
+          <w:highlight w:val="yellow"/>
+        </w:rPr>
+        <w:t>itens[2] = "barco"</w:t>
+      </w:r>
+    </w:p>
+    <w:p>
+      <w:pPr>
+        <w:pStyle w:val="SemEspaamento"/>
+        <w:rPr>
+          <w:szCs w:val="20"/>
+        </w:rPr>
+      </w:pPr>
+      <w:r>
+        <w:rPr>
+          <w:szCs w:val="20"/>
+          <w:highlight w:val="yellow"/>
+        </w:rPr>
+        <w:t>itens[3] = "avião"</w:t>
+      </w:r>
+    </w:p>
+    <w:p>
+      <w:pPr>
+        <w:pStyle w:val="SemEspaamento"/>
+        <w:rPr>
+          <w:szCs w:val="20"/>
+        </w:rPr>
+      </w:pPr>
+    </w:p>
+    <w:p>
+      <w:pPr>
+        <w:pStyle w:val="SemEspaamento"/>
+        <w:rPr>
+          <w:szCs w:val="20"/>
+          <w:highlight w:val="yellow"/>
+        </w:rPr>
+      </w:pPr>
+      <w:r>
+        <w:rPr>
+          <w:szCs w:val="20"/>
+          <w:highlight w:val="yellow"/>
+        </w:rPr>
+        <w:t>itens</w:t>
+      </w:r>
+      <w:r>
+        <w:rPr>
+          <w:szCs w:val="20"/>
+          <w:highlight w:val="yellow"/>
+        </w:rPr>
+        <w:t>.indexOf("barco")</w:t>
+      </w:r>
+    </w:p>
+    <w:p>
+      <w:pPr>
+        <w:pStyle w:val="SemEspaamento"/>
+        <w:rPr>
+          <w:szCs w:val="20"/>
+          <w:highlight w:val="yellow"/>
+        </w:rPr>
+      </w:pPr>
+    </w:p>
+    <w:p>
+      <w:pPr>
+        <w:pStyle w:val="SemEspaamento"/>
+        <w:rPr>
+          <w:szCs w:val="20"/>
+        </w:rPr>
+      </w:pPr>
+      <w:r>
+        <w:rPr>
+          <w:szCs w:val="20"/>
+        </w:rPr>
+        <w:t xml:space="preserve">// Saída: 2, que é o indice do array que contem o valor. </w:t>
+      </w:r>
+    </w:p>
+    <w:p>
+      <w:pPr>
+        <w:rPr>
+          <w:rStyle w:val="CdigoHTML"/>
+          <w:rFonts w:ascii="Arial" w:eastAsiaTheme="minorEastAsia" w:hAnsi="Arial" w:cs="Arial"/>
+          <w:sz w:val="24"/>
+          <w:szCs w:val="24"/>
+        </w:rPr>
+      </w:pPr>
+    </w:p>
+    <w:p>
+      <w:pPr>
+        <w:rPr>
+          <w:rStyle w:val="CdigoHTML"/>
+          <w:rFonts w:ascii="Arial" w:eastAsiaTheme="minorEastAsia" w:hAnsi="Arial" w:cs="Arial"/>
+          <w:sz w:val="24"/>
+          <w:szCs w:val="24"/>
+        </w:rPr>
+      </w:pPr>
+    </w:p>
+    <w:p>
+      <w:pPr>
+        <w:rPr>
+          <w:rStyle w:val="CdigoHTML"/>
+          <w:rFonts w:ascii="Arial" w:eastAsiaTheme="minorEastAsia" w:hAnsi="Arial" w:cs="Arial"/>
+          <w:sz w:val="24"/>
+          <w:szCs w:val="24"/>
+        </w:rPr>
+      </w:pPr>
+    </w:p>
+    <w:p>
+      <w:pPr>
+        <w:rPr>
+          <w:rStyle w:val="CdigoHTML"/>
+          <w:rFonts w:ascii="Arial" w:eastAsiaTheme="minorEastAsia" w:hAnsi="Arial" w:cs="Arial"/>
+          <w:sz w:val="24"/>
+          <w:szCs w:val="24"/>
+        </w:rPr>
+      </w:pPr>
+    </w:p>
+    <w:p>
+      <w:pPr>
+        <w:pStyle w:val="Ttulo1"/>
+        <w:jc w:val="right"/>
+      </w:pPr>
+      <w:hyperlink w:anchor="indice" w:history="1">
+        <w:r>
+          <w:rPr>
+            <w:rStyle w:val="Hyperlink"/>
+          </w:rPr>
+          <w:t>Índice</w:t>
+        </w:r>
+      </w:hyperlink>
+    </w:p>
+    <w:p>
+      <w:pPr>
+        <w:rPr>
+          <w:rStyle w:val="CdigoHTML"/>
+          <w:rFonts w:ascii="Arial" w:eastAsiaTheme="minorEastAsia" w:hAnsi="Arial" w:cs="Arial"/>
+          <w:sz w:val="24"/>
+          <w:szCs w:val="24"/>
+        </w:rPr>
+      </w:pPr>
+    </w:p>
+    <w:p>
+      <w:pPr>
+        <w:spacing w:after="0" w:line="240" w:lineRule="auto"/>
+        <w:rPr>
+          <w:rFonts w:ascii="Arial" w:hAnsi="Arial" w:cs="Arial"/>
+          <w:b/>
+          <w:sz w:val="24"/>
+          <w:szCs w:val="24"/>
+        </w:rPr>
+      </w:pPr>
+      <w:r>
+        <w:rPr>
+          <w:rFonts w:ascii="Arial" w:hAnsi="Arial" w:cs="Arial"/>
+          <w:b/>
+          <w:sz w:val="24"/>
+          <w:szCs w:val="24"/>
+        </w:rPr>
+        <w:t>============================================================</w:t>
+      </w:r>
+    </w:p>
+    <w:p>
+      <w:pPr>
+        <w:spacing w:after="0" w:line="240" w:lineRule="auto"/>
+        <w:rPr>
+          <w:rFonts w:ascii="Arial" w:hAnsi="Arial" w:cs="Arial"/>
+          <w:sz w:val="24"/>
+          <w:szCs w:val="24"/>
+        </w:rPr>
+      </w:pPr>
+      <w:r>
+        <w:rPr>
+          <w:rFonts w:ascii="Arial" w:hAnsi="Arial" w:cs="Arial"/>
+          <w:sz w:val="24"/>
+          <w:szCs w:val="24"/>
+        </w:rPr>
+        <w:t>###############################################################</w:t>
+      </w:r>
+    </w:p>
+    <w:p>
+      <w:pPr>
+        <w:spacing w:after="0"/>
+        <w:rPr>
+          <w:rFonts w:ascii="Arial" w:hAnsi="Arial" w:cs="Arial"/>
+          <w:sz w:val="20"/>
+          <w:szCs w:val="20"/>
+        </w:rPr>
+      </w:pPr>
+    </w:p>
+    <w:p>
+      <w:pPr>
+        <w:spacing w:after="0"/>
+        <w:rPr>
+          <w:rFonts w:ascii="Arial" w:hAnsi="Arial" w:cs="Arial"/>
+          <w:sz w:val="20"/>
+          <w:szCs w:val="20"/>
+        </w:rPr>
+      </w:pPr>
+    </w:p>
+    <w:p>
+      <w:pPr>
+        <w:spacing w:after="0"/>
+        <w:rPr>
+          <w:rFonts w:ascii="Arial" w:hAnsi="Arial" w:cs="Arial"/>
+          <w:sz w:val="20"/>
+          <w:szCs w:val="20"/>
+        </w:rPr>
+      </w:pPr>
+    </w:p>
+    <w:p>
+      <w:pPr>
+        <w:spacing w:after="0"/>
+        <w:rPr>
+          <w:rFonts w:ascii="Arial" w:hAnsi="Arial" w:cs="Arial"/>
+          <w:sz w:val="20"/>
+          <w:szCs w:val="20"/>
+        </w:rPr>
+      </w:pPr>
+    </w:p>
+    <w:p>
+      <w:pPr>
+        <w:spacing w:after="0"/>
+        <w:rPr>
+          <w:rFonts w:ascii="Arial" w:hAnsi="Arial" w:cs="Arial"/>
+          <w:sz w:val="20"/>
+          <w:szCs w:val="20"/>
+        </w:rPr>
+      </w:pPr>
+    </w:p>
+    <w:p>
+      <w:pPr>
+        <w:spacing w:after="0"/>
+        <w:rPr>
+          <w:rFonts w:ascii="Arial" w:hAnsi="Arial" w:cs="Arial"/>
+          <w:sz w:val="20"/>
+          <w:szCs w:val="20"/>
+        </w:rPr>
+      </w:pPr>
+    </w:p>
+    <w:p>
+      <w:pPr>
+        <w:spacing w:after="0"/>
+        <w:rPr>
+          <w:rFonts w:ascii="Arial" w:hAnsi="Arial" w:cs="Arial"/>
+          <w:sz w:val="20"/>
+          <w:szCs w:val="20"/>
+        </w:rPr>
+      </w:pPr>
+    </w:p>
+    <w:p>
+      <w:pPr>
+        <w:spacing w:after="0"/>
+        <w:rPr>
+          <w:rFonts w:ascii="Arial" w:hAnsi="Arial" w:cs="Arial"/>
+          <w:sz w:val="20"/>
+          <w:szCs w:val="20"/>
+        </w:rPr>
+      </w:pPr>
+    </w:p>
+    <w:p>
+      <w:pPr>
+        <w:spacing w:after="0"/>
+        <w:rPr>
+          <w:rFonts w:ascii="Arial" w:hAnsi="Arial" w:cs="Arial"/>
+          <w:sz w:val="20"/>
+          <w:szCs w:val="20"/>
+        </w:rPr>
+      </w:pPr>
+    </w:p>
+    <w:p>
+      <w:pPr>
+        <w:spacing w:after="0"/>
+        <w:rPr>
+          <w:rFonts w:ascii="Arial" w:hAnsi="Arial" w:cs="Arial"/>
+          <w:sz w:val="20"/>
+          <w:szCs w:val="20"/>
+        </w:rPr>
+      </w:pPr>
+    </w:p>
+    <w:p>
+      <w:pPr>
+        <w:spacing w:after="0"/>
+        <w:rPr>
+          <w:rFonts w:ascii="Arial" w:hAnsi="Arial" w:cs="Arial"/>
+          <w:sz w:val="20"/>
+          <w:szCs w:val="20"/>
+        </w:rPr>
+      </w:pPr>
+    </w:p>
+    <w:p>
+      <w:pPr>
+        <w:spacing w:after="0"/>
+        <w:rPr>
+          <w:rFonts w:ascii="Arial" w:hAnsi="Arial" w:cs="Arial"/>
+          <w:sz w:val="20"/>
+          <w:szCs w:val="20"/>
+        </w:rPr>
+      </w:pPr>
+    </w:p>
+    <w:p>
+      <w:pPr>
+        <w:spacing w:after="0"/>
+        <w:rPr>
+          <w:rFonts w:ascii="Arial" w:hAnsi="Arial" w:cs="Arial"/>
+          <w:sz w:val="20"/>
+          <w:szCs w:val="20"/>
+        </w:rPr>
+      </w:pPr>
+    </w:p>
+    <w:p>
+      <w:pPr>
+        <w:spacing w:after="0"/>
+        <w:rPr>
+          <w:rFonts w:ascii="Arial" w:hAnsi="Arial" w:cs="Arial"/>
+          <w:sz w:val="20"/>
+          <w:szCs w:val="20"/>
+        </w:rPr>
+      </w:pPr>
+    </w:p>
+    <w:p>
+      <w:pPr>
+        <w:spacing w:after="0"/>
+        <w:rPr>
+          <w:rFonts w:ascii="Arial" w:hAnsi="Arial" w:cs="Arial"/>
+          <w:sz w:val="20"/>
+          <w:szCs w:val="20"/>
+        </w:rPr>
+      </w:pPr>
+    </w:p>
+    <w:p>
+      <w:pPr>
+        <w:spacing w:after="0"/>
+        <w:rPr>
+          <w:rFonts w:ascii="Arial" w:hAnsi="Arial" w:cs="Arial"/>
+          <w:sz w:val="20"/>
+          <w:szCs w:val="20"/>
+        </w:rPr>
+      </w:pPr>
+    </w:p>
+    <w:p>
+      <w:pPr>
+        <w:spacing w:after="0"/>
+        <w:rPr>
+          <w:rFonts w:ascii="Arial" w:hAnsi="Arial" w:cs="Arial"/>
+          <w:sz w:val="20"/>
+          <w:szCs w:val="20"/>
+        </w:rPr>
+      </w:pPr>
+    </w:p>
+    <w:p>
+      <w:pPr>
+        <w:spacing w:after="0"/>
+        <w:rPr>
+          <w:rFonts w:ascii="Arial" w:hAnsi="Arial" w:cs="Arial"/>
+          <w:sz w:val="20"/>
+          <w:szCs w:val="20"/>
+        </w:rPr>
+      </w:pPr>
+    </w:p>
+    <w:p>
+      <w:pPr>
+        <w:spacing w:after="0"/>
+        <w:rPr>
+          <w:rFonts w:ascii="Arial" w:hAnsi="Arial" w:cs="Arial"/>
+          <w:sz w:val="20"/>
+          <w:szCs w:val="20"/>
+        </w:rPr>
+      </w:pPr>
+    </w:p>
+    <w:p>
+      <w:pPr>
+        <w:spacing w:after="0"/>
+        <w:rPr>
+          <w:rFonts w:ascii="Arial" w:hAnsi="Arial" w:cs="Arial"/>
+          <w:sz w:val="20"/>
+          <w:szCs w:val="20"/>
+        </w:rPr>
+      </w:pPr>
+    </w:p>
+    <w:p>
+      <w:pPr>
+        <w:spacing w:after="0"/>
+        <w:rPr>
+          <w:rFonts w:ascii="Arial" w:hAnsi="Arial" w:cs="Arial"/>
+          <w:sz w:val="20"/>
+          <w:szCs w:val="20"/>
+        </w:rPr>
+      </w:pPr>
+    </w:p>
+    <w:p>
+      <w:pPr>
+        <w:spacing w:after="0"/>
+        <w:rPr>
+          <w:rFonts w:ascii="Arial" w:hAnsi="Arial" w:cs="Arial"/>
+          <w:sz w:val="20"/>
+          <w:szCs w:val="20"/>
+        </w:rPr>
+      </w:pPr>
+    </w:p>
+    <w:p>
+      <w:pPr>
+        <w:spacing w:after="0"/>
+        <w:rPr>
+          <w:rFonts w:ascii="Arial" w:hAnsi="Arial" w:cs="Arial"/>
+          <w:sz w:val="20"/>
+          <w:szCs w:val="20"/>
+        </w:rPr>
+      </w:pPr>
+    </w:p>
+    <w:p>
+      <w:pPr>
+        <w:spacing w:after="0"/>
+        <w:rPr>
+          <w:rFonts w:ascii="Arial" w:hAnsi="Arial" w:cs="Arial"/>
+          <w:sz w:val="20"/>
+          <w:szCs w:val="20"/>
+        </w:rPr>
+      </w:pPr>
+    </w:p>
+    <w:p>
+      <w:pPr>
+        <w:spacing w:after="0"/>
+        <w:rPr>
+          <w:rFonts w:ascii="Arial" w:hAnsi="Arial" w:cs="Arial"/>
+          <w:sz w:val="20"/>
+          <w:szCs w:val="20"/>
+        </w:rPr>
+      </w:pPr>
+    </w:p>
+    <w:p>
+      <w:pPr>
+        <w:spacing w:after="0"/>
+        <w:rPr>
+          <w:rFonts w:ascii="Arial" w:hAnsi="Arial" w:cs="Arial"/>
+          <w:sz w:val="20"/>
+          <w:szCs w:val="20"/>
+        </w:rPr>
+      </w:pPr>
+    </w:p>
+    <w:p>
+      <w:pPr>
+        <w:spacing w:after="0"/>
+        <w:rPr>
+          <w:rFonts w:ascii="Arial" w:hAnsi="Arial" w:cs="Arial"/>
+          <w:sz w:val="20"/>
+          <w:szCs w:val="20"/>
+        </w:rPr>
+      </w:pPr>
+    </w:p>
+    <w:p>
+      <w:pPr>
+        <w:spacing w:after="0"/>
+        <w:rPr>
+          <w:rFonts w:ascii="Arial" w:hAnsi="Arial" w:cs="Arial"/>
+          <w:sz w:val="20"/>
+          <w:szCs w:val="20"/>
+        </w:rPr>
+      </w:pPr>
+    </w:p>
+    <w:p>
+      <w:pPr>
+        <w:spacing w:after="0"/>
+        <w:rPr>
+          <w:rFonts w:ascii="Arial" w:hAnsi="Arial" w:cs="Arial"/>
+          <w:sz w:val="20"/>
+          <w:szCs w:val="20"/>
+        </w:rPr>
+      </w:pPr>
+    </w:p>
+    <w:p>
+      <w:pPr>
+        <w:spacing w:before="240" w:line="240" w:lineRule="auto"/>
+        <w:rPr>
+          <w:rFonts w:ascii="Arial" w:hAnsi="Arial" w:cs="Arial"/>
+          <w:b/>
+          <w:sz w:val="24"/>
+          <w:szCs w:val="24"/>
+        </w:rPr>
+      </w:pPr>
+      <w:r>
+        <w:rPr>
+          <w:rFonts w:ascii="Arial" w:hAnsi="Arial" w:cs="Arial"/>
+          <w:b/>
+          <w:sz w:val="24"/>
+          <w:szCs w:val="24"/>
+        </w:rPr>
+        <w:lastRenderedPageBreak/>
+        <w:t>============================================================</w:t>
+      </w:r>
+    </w:p>
+    <w:p>
+      <w:pPr>
+        <w:pStyle w:val="Ttulo2"/>
+        <w:rPr>
+          <w:rStyle w:val="Ttulo1Char"/>
+          <w:rFonts w:eastAsiaTheme="minorEastAsia"/>
+        </w:rPr>
+      </w:pPr>
+      <w:bookmarkStart w:id="13" w:name="JSON_Criacao_e_Gerenciamento"/>
+      <w:r>
+        <w:rPr>
+          <w:rStyle w:val="Ttulo1Char"/>
+          <w:rFonts w:eastAsiaTheme="minorEastAsia"/>
+        </w:rPr>
+        <w:t xml:space="preserve">JSON - Criação e Gerenciamento </w:t>
+      </w:r>
+    </w:p>
+    <w:bookmarkEnd w:id="13"/>
+    <w:p>
+      <w:pPr>
+        <w:spacing w:before="240" w:line="240" w:lineRule="auto"/>
+        <w:rPr>
+          <w:rFonts w:ascii="Arial" w:hAnsi="Arial" w:cs="Arial"/>
+          <w:sz w:val="24"/>
+          <w:szCs w:val="24"/>
+        </w:rPr>
+      </w:pPr>
+      <w:r>
+        <w:rPr>
+          <w:rFonts w:ascii="Arial" w:hAnsi="Arial" w:cs="Arial"/>
+          <w:sz w:val="24"/>
+          <w:szCs w:val="24"/>
+        </w:rPr>
+        <w:t>============================================================</w:t>
+      </w:r>
+    </w:p>
+    <w:p>
+      <w:pPr>
+        <w:autoSpaceDE w:val="0"/>
+        <w:autoSpaceDN w:val="0"/>
+        <w:adjustRightInd w:val="0"/>
+        <w:spacing w:after="0" w:line="240" w:lineRule="auto"/>
+        <w:rPr>
+          <w:rFonts w:ascii="Arial" w:hAnsi="Arial" w:cs="Arial"/>
+          <w:b/>
+          <w:sz w:val="20"/>
+          <w:szCs w:val="20"/>
+        </w:rPr>
+      </w:pPr>
+    </w:p>
+    <w:p>
+      <w:pPr>
+        <w:autoSpaceDE w:val="0"/>
+        <w:autoSpaceDN w:val="0"/>
+        <w:adjustRightInd w:val="0"/>
+        <w:spacing w:after="0" w:line="240" w:lineRule="auto"/>
+        <w:rPr>
+          <w:rFonts w:ascii="Arial" w:hAnsi="Arial" w:cs="Arial"/>
+          <w:b/>
+          <w:sz w:val="20"/>
+          <w:szCs w:val="20"/>
+        </w:rPr>
+      </w:pPr>
+    </w:p>
+    <w:p>
+      <w:pPr>
+        <w:autoSpaceDE w:val="0"/>
+        <w:autoSpaceDN w:val="0"/>
+        <w:adjustRightInd w:val="0"/>
+        <w:spacing w:after="0" w:line="240" w:lineRule="auto"/>
+        <w:rPr>
+          <w:rFonts w:ascii="Arial" w:hAnsi="Arial" w:cs="Arial"/>
+          <w:b/>
+          <w:sz w:val="20"/>
+          <w:szCs w:val="20"/>
+        </w:rPr>
+      </w:pPr>
+      <w:r>
+        <w:rPr>
+          <w:rFonts w:ascii="Arial" w:hAnsi="Arial" w:cs="Arial"/>
+          <w:b/>
+          <w:sz w:val="20"/>
+          <w:szCs w:val="20"/>
+        </w:rPr>
+        <w:t>//</w:t>
+      </w:r>
+      <w:r>
+        <w:rPr>
+          <w:rFonts w:ascii="Arial" w:hAnsi="Arial" w:cs="Arial"/>
+          <w:b/>
+          <w:sz w:val="20"/>
+          <w:szCs w:val="20"/>
+        </w:rPr>
+        <w:t xml:space="preserve"> Converter um Array unidimensional em um Objeto JSON.</w:t>
+      </w:r>
+    </w:p>
+    <w:p>
+      <w:pPr>
+        <w:autoSpaceDE w:val="0"/>
+        <w:autoSpaceDN w:val="0"/>
+        <w:adjustRightInd w:val="0"/>
+        <w:spacing w:after="0" w:line="240" w:lineRule="auto"/>
+        <w:rPr>
+          <w:rFonts w:ascii="Arial" w:hAnsi="Arial" w:cs="Arial"/>
+          <w:b/>
+          <w:sz w:val="20"/>
+          <w:szCs w:val="20"/>
+        </w:rPr>
+      </w:pPr>
+    </w:p>
+    <w:p>
+      <w:pPr>
+        <w:pStyle w:val="SemEspaamento"/>
+        <w:rPr>
+          <w:szCs w:val="20"/>
+        </w:rPr>
+      </w:pPr>
+      <w:r>
+        <w:rPr>
+          <w:szCs w:val="20"/>
+          <w:highlight w:val="yellow"/>
+        </w:rPr>
+        <w:t xml:space="preserve">var </w:t>
+      </w:r>
+      <w:r>
+        <w:rPr>
+          <w:szCs w:val="20"/>
+          <w:highlight w:val="yellow"/>
+        </w:rPr>
+        <w:t xml:space="preserve">itens </w:t>
+      </w:r>
+      <w:r>
+        <w:rPr>
+          <w:szCs w:val="20"/>
+          <w:highlight w:val="yellow"/>
+        </w:rPr>
+        <w:t xml:space="preserve"> = </w:t>
+      </w:r>
+      <w:r>
+        <w:rPr>
+          <w:szCs w:val="20"/>
+          <w:highlight w:val="yellow"/>
+        </w:rPr>
+        <w:t>Array(</w:t>
+      </w:r>
+      <w:r>
+        <w:rPr>
+          <w:szCs w:val="20"/>
+          <w:highlight w:val="yellow"/>
+        </w:rPr>
+        <w:t>"de Praia"</w:t>
+      </w:r>
+      <w:r>
+        <w:rPr>
+          <w:szCs w:val="20"/>
+          <w:highlight w:val="yellow"/>
+        </w:rPr>
+        <w:t xml:space="preserve">,  </w:t>
+      </w:r>
+      <w:r>
+        <w:rPr>
+          <w:szCs w:val="20"/>
+          <w:highlight w:val="yellow"/>
+        </w:rPr>
+        <w:t>"Esportivo"</w:t>
+      </w:r>
+      <w:r>
+        <w:rPr>
+          <w:szCs w:val="20"/>
+          <w:highlight w:val="yellow"/>
+        </w:rPr>
+        <w:t xml:space="preserve">, </w:t>
+      </w:r>
+      <w:r>
+        <w:rPr>
+          <w:szCs w:val="20"/>
+          <w:highlight w:val="yellow"/>
+        </w:rPr>
+        <w:t>"Lancha"</w:t>
+      </w:r>
+      <w:r>
+        <w:rPr>
+          <w:szCs w:val="20"/>
+          <w:highlight w:val="yellow"/>
+        </w:rPr>
+        <w:t xml:space="preserve"> </w:t>
+      </w:r>
+      <w:r>
+        <w:rPr>
+          <w:szCs w:val="20"/>
+          <w:highlight w:val="yellow"/>
+        </w:rPr>
+        <w:t>"Jatinho"</w:t>
+      </w:r>
+      <w:r>
+        <w:rPr>
+          <w:szCs w:val="20"/>
+        </w:rPr>
+        <w:t>)</w:t>
+      </w:r>
+    </w:p>
+    <w:p>
+      <w:pPr>
+        <w:pStyle w:val="SemEspaamento"/>
+        <w:rPr>
+          <w:szCs w:val="20"/>
+        </w:rPr>
+      </w:pPr>
+      <w:r>
+        <w:rPr>
+          <w:szCs w:val="20"/>
+          <w:highlight w:val="yellow"/>
+        </w:rPr>
+        <w:t>var x = JSON.stringify(itens);</w:t>
+      </w:r>
+    </w:p>
+    <w:p>
+      <w:pPr>
+        <w:pStyle w:val="SemEspaamento"/>
+        <w:rPr>
+          <w:szCs w:val="20"/>
+        </w:rPr>
+      </w:pPr>
+    </w:p>
+    <w:p>
+      <w:pPr>
+        <w:pStyle w:val="SemEspaamento"/>
+        <w:rPr>
+          <w:szCs w:val="20"/>
+        </w:rPr>
+      </w:pPr>
+      <w:r>
+        <w:rPr>
+          <w:szCs w:val="20"/>
+        </w:rPr>
+        <w:t xml:space="preserve">// Valor de x: </w:t>
+      </w:r>
+      <w:r>
+        <w:rPr>
+          <w:szCs w:val="20"/>
+        </w:rPr>
+        <w:t>["de Praia",  "Esportivo", "Lancha" "Jatinho"]</w:t>
+      </w:r>
+    </w:p>
+    <w:p>
+      <w:pPr>
+        <w:pStyle w:val="SemEspaamento"/>
+        <w:rPr>
+          <w:szCs w:val="20"/>
+          <w:highlight w:val="yellow"/>
+        </w:rPr>
+      </w:pPr>
+    </w:p>
+    <w:p>
+      <w:pPr>
+        <w:pStyle w:val="SemEspaamento"/>
+        <w:rPr>
+          <w:szCs w:val="20"/>
+          <w:highlight w:val="yellow"/>
+        </w:rPr>
+      </w:pPr>
+    </w:p>
+    <w:p>
+      <w:pPr>
+        <w:autoSpaceDE w:val="0"/>
+        <w:autoSpaceDN w:val="0"/>
+        <w:adjustRightInd w:val="0"/>
+        <w:spacing w:after="0" w:line="240" w:lineRule="auto"/>
+        <w:rPr>
+          <w:rFonts w:ascii="Arial" w:hAnsi="Arial" w:cs="Arial"/>
+          <w:b/>
+          <w:sz w:val="20"/>
+          <w:szCs w:val="20"/>
+        </w:rPr>
+      </w:pPr>
+      <w:r>
+        <w:rPr>
+          <w:rFonts w:ascii="Arial" w:hAnsi="Arial" w:cs="Arial"/>
+          <w:b/>
+          <w:sz w:val="20"/>
+          <w:szCs w:val="20"/>
+        </w:rPr>
+        <w:t>//</w:t>
+      </w:r>
+      <w:r>
+        <w:rPr>
+          <w:rFonts w:ascii="Arial" w:hAnsi="Arial" w:cs="Arial"/>
+          <w:b/>
+          <w:sz w:val="20"/>
+          <w:szCs w:val="20"/>
+        </w:rPr>
+        <w:t xml:space="preserve"> Converter um JSON em Array unidimensional.</w:t>
+      </w:r>
+    </w:p>
+    <w:p>
+      <w:pPr>
+        <w:autoSpaceDE w:val="0"/>
+        <w:autoSpaceDN w:val="0"/>
+        <w:adjustRightInd w:val="0"/>
+        <w:spacing w:after="0" w:line="240" w:lineRule="auto"/>
+        <w:rPr>
+          <w:rFonts w:ascii="Arial" w:hAnsi="Arial" w:cs="Arial"/>
+          <w:b/>
+          <w:sz w:val="20"/>
+          <w:szCs w:val="20"/>
+        </w:rPr>
+      </w:pPr>
+    </w:p>
+    <w:p>
+      <w:pPr>
+        <w:pStyle w:val="SemEspaamento"/>
+        <w:rPr>
+          <w:szCs w:val="20"/>
+        </w:rPr>
+      </w:pPr>
+      <w:r>
+        <w:rPr>
+          <w:szCs w:val="20"/>
+          <w:highlight w:val="yellow"/>
+        </w:rPr>
+        <w:t>var itens  = ["de Praia",  "Esportivo", "Lancha" "Jatinho"]</w:t>
+      </w:r>
+    </w:p>
+    <w:p>
+      <w:pPr>
+        <w:pStyle w:val="SemEspaamento"/>
+        <w:rPr>
+          <w:szCs w:val="20"/>
+        </w:rPr>
+      </w:pPr>
+      <w:r>
+        <w:rPr>
+          <w:szCs w:val="20"/>
+          <w:highlight w:val="yellow"/>
+        </w:rPr>
+        <w:t>var x = JSON.</w:t>
+      </w:r>
+      <w:r>
+        <w:rPr>
+          <w:szCs w:val="20"/>
+          <w:highlight w:val="yellow"/>
+        </w:rPr>
+        <w:t>parse</w:t>
+      </w:r>
+      <w:r>
+        <w:rPr>
+          <w:szCs w:val="20"/>
+          <w:highlight w:val="yellow"/>
+        </w:rPr>
+        <w:t>(itens</w:t>
+      </w:r>
+      <w:r>
+        <w:rPr>
+          <w:szCs w:val="20"/>
+          <w:highlight w:val="yellow"/>
+        </w:rPr>
+        <w:t>)</w:t>
+      </w:r>
+    </w:p>
+    <w:p>
+      <w:pPr>
+        <w:pStyle w:val="SemEspaamento"/>
+        <w:rPr>
+          <w:szCs w:val="20"/>
+        </w:rPr>
+      </w:pPr>
+    </w:p>
+    <w:p>
+      <w:pPr>
+        <w:pStyle w:val="SemEspaamento"/>
+        <w:rPr>
+          <w:szCs w:val="20"/>
+        </w:rPr>
+      </w:pPr>
+      <w:r>
+        <w:rPr>
+          <w:szCs w:val="20"/>
+        </w:rPr>
+        <w:t xml:space="preserve">// Valor de x:  </w:t>
+      </w:r>
+      <w:r>
+        <w:rPr>
+          <w:szCs w:val="20"/>
+        </w:rPr>
+        <w:t>Array(</w:t>
+      </w:r>
+      <w:r>
+        <w:rPr>
+          <w:szCs w:val="20"/>
+        </w:rPr>
+        <w:t>4</w:t>
+      </w:r>
+      <w:r>
+        <w:rPr>
+          <w:szCs w:val="20"/>
+        </w:rPr>
+        <w:t>) [</w:t>
+      </w:r>
+      <w:r>
+        <w:rPr>
+          <w:szCs w:val="20"/>
+        </w:rPr>
+        <w:t>"de Praia",  "Esportivo", "Lancha" "Jatinho"</w:t>
+      </w:r>
+      <w:r>
+        <w:rPr>
+          <w:szCs w:val="20"/>
+        </w:rPr>
+        <w:t>]</w:t>
+      </w:r>
+    </w:p>
+    <w:p>
+      <w:pPr>
+        <w:pStyle w:val="SemEspaamento"/>
+        <w:rPr>
+          <w:szCs w:val="20"/>
         </w:rPr>
       </w:pPr>
     </w:p>
@@ -7887,176 +9747,6 @@
         </w:rPr>
         <w:t>###############################################################</w:t>
       </w:r>
-    </w:p>
-    <w:p>
-      <w:pPr>
-        <w:spacing w:after="0"/>
-        <w:rPr>
-          <w:rFonts w:ascii="Arial" w:hAnsi="Arial" w:cs="Arial"/>
-          <w:sz w:val="20"/>
-          <w:szCs w:val="20"/>
-        </w:rPr>
-      </w:pPr>
-    </w:p>
-    <w:p>
-      <w:pPr>
-        <w:spacing w:after="0"/>
-        <w:rPr>
-          <w:rFonts w:ascii="Arial" w:hAnsi="Arial" w:cs="Arial"/>
-          <w:sz w:val="20"/>
-          <w:szCs w:val="20"/>
-        </w:rPr>
-      </w:pPr>
-    </w:p>
-    <w:p>
-      <w:pPr>
-        <w:spacing w:after="0"/>
-        <w:rPr>
-          <w:rFonts w:ascii="Arial" w:hAnsi="Arial" w:cs="Arial"/>
-          <w:sz w:val="20"/>
-          <w:szCs w:val="20"/>
-        </w:rPr>
-      </w:pPr>
-    </w:p>
-    <w:p>
-      <w:pPr>
-        <w:spacing w:after="0"/>
-        <w:rPr>
-          <w:rFonts w:ascii="Arial" w:hAnsi="Arial" w:cs="Arial"/>
-          <w:sz w:val="20"/>
-          <w:szCs w:val="20"/>
-        </w:rPr>
-      </w:pPr>
-    </w:p>
-    <w:p>
-      <w:pPr>
-        <w:spacing w:after="0"/>
-        <w:rPr>
-          <w:rFonts w:ascii="Arial" w:hAnsi="Arial" w:cs="Arial"/>
-          <w:sz w:val="20"/>
-          <w:szCs w:val="20"/>
-        </w:rPr>
-      </w:pPr>
-    </w:p>
-    <w:p>
-      <w:pPr>
-        <w:spacing w:after="0"/>
-        <w:rPr>
-          <w:rFonts w:ascii="Arial" w:hAnsi="Arial" w:cs="Arial"/>
-          <w:sz w:val="20"/>
-          <w:szCs w:val="20"/>
-        </w:rPr>
-      </w:pPr>
-    </w:p>
-    <w:p>
-      <w:pPr>
-        <w:spacing w:after="0"/>
-        <w:rPr>
-          <w:rFonts w:ascii="Arial" w:hAnsi="Arial" w:cs="Arial"/>
-          <w:sz w:val="20"/>
-          <w:szCs w:val="20"/>
-        </w:rPr>
-      </w:pPr>
-    </w:p>
-    <w:p>
-      <w:pPr>
-        <w:spacing w:after="0"/>
-        <w:rPr>
-          <w:rFonts w:ascii="Arial" w:hAnsi="Arial" w:cs="Arial"/>
-          <w:sz w:val="20"/>
-          <w:szCs w:val="20"/>
-        </w:rPr>
-      </w:pPr>
-    </w:p>
-    <w:p>
-      <w:pPr>
-        <w:spacing w:after="0"/>
-        <w:rPr>
-          <w:rFonts w:ascii="Arial" w:hAnsi="Arial" w:cs="Arial"/>
-          <w:sz w:val="20"/>
-          <w:szCs w:val="20"/>
-        </w:rPr>
-      </w:pPr>
-    </w:p>
-    <w:p>
-      <w:pPr>
-        <w:spacing w:after="0"/>
-        <w:rPr>
-          <w:rFonts w:ascii="Arial" w:hAnsi="Arial" w:cs="Arial"/>
-          <w:sz w:val="20"/>
-          <w:szCs w:val="20"/>
-        </w:rPr>
-      </w:pPr>
-    </w:p>
-    <w:p>
-      <w:pPr>
-        <w:spacing w:after="0"/>
-        <w:rPr>
-          <w:rFonts w:ascii="Arial" w:hAnsi="Arial" w:cs="Arial"/>
-          <w:sz w:val="20"/>
-          <w:szCs w:val="20"/>
-        </w:rPr>
-      </w:pPr>
-    </w:p>
-    <w:p>
-      <w:pPr>
-        <w:spacing w:after="0"/>
-        <w:rPr>
-          <w:rFonts w:ascii="Arial" w:hAnsi="Arial" w:cs="Arial"/>
-          <w:sz w:val="20"/>
-          <w:szCs w:val="20"/>
-        </w:rPr>
-      </w:pPr>
-    </w:p>
-    <w:p>
-      <w:pPr>
-        <w:spacing w:after="0"/>
-        <w:rPr>
-          <w:rFonts w:ascii="Arial" w:hAnsi="Arial" w:cs="Arial"/>
-          <w:sz w:val="20"/>
-          <w:szCs w:val="20"/>
-        </w:rPr>
-      </w:pPr>
-    </w:p>
-    <w:p>
-      <w:pPr>
-        <w:spacing w:after="0"/>
-        <w:rPr>
-          <w:rFonts w:ascii="Arial" w:hAnsi="Arial" w:cs="Arial"/>
-          <w:sz w:val="20"/>
-          <w:szCs w:val="20"/>
-        </w:rPr>
-      </w:pPr>
-    </w:p>
-    <w:p>
-      <w:pPr>
-        <w:spacing w:after="0"/>
-        <w:rPr>
-          <w:rFonts w:ascii="Arial" w:hAnsi="Arial" w:cs="Arial"/>
-          <w:sz w:val="20"/>
-          <w:szCs w:val="20"/>
-        </w:rPr>
-      </w:pPr>
-    </w:p>
-    <w:p>
-      <w:pPr>
-        <w:spacing w:after="0"/>
-        <w:rPr>
-          <w:rFonts w:ascii="Arial" w:hAnsi="Arial" w:cs="Arial"/>
-          <w:sz w:val="20"/>
-          <w:szCs w:val="20"/>
-        </w:rPr>
-      </w:pPr>
-    </w:p>
-    <w:p>
-      <w:pPr>
-        <w:spacing w:after="0"/>
-        <w:rPr>
-          <w:rFonts w:ascii="Arial" w:hAnsi="Arial" w:cs="Arial"/>
-          <w:sz w:val="20"/>
-          <w:szCs w:val="20"/>
-        </w:rPr>
-      </w:pPr>
     </w:p>
     <w:p>
       <w:pPr>

</xml_diff>